<commit_message>
lýsing og vélbúnaður allt komið
</commit_message>
<xml_diff>
--- a/Velbunaður.docx
+++ b/Velbunaður.docx
@@ -38,6 +38,83 @@
         </w:rPr>
         <w:t>Basic Vélmennið</w:t>
       </w:r>
+      <w:r>
+        <w:rPr>
+          <w:sz w:val="24"/>
+          <w:szCs w:val="24"/>
+        </w:rPr>
+        <w:t xml:space="preserve"> – VEX 5</w:t>
+      </w:r>
+    </w:p>
+    <w:p>
+      <w:pPr>
+        <w:rPr>
+          <w:sz w:val="24"/>
+          <w:szCs w:val="24"/>
+        </w:rPr>
+      </w:pPr>
+      <w:r>
+        <w:rPr>
+          <w:noProof/>
+          <w:lang w:eastAsia="is-IS"/>
+        </w:rPr>
+        <w:drawing>
+          <wp:inline distT="0" distB="0" distL="0" distR="0">
+            <wp:extent cx="5760720" cy="3240405"/>
+            <wp:effectExtent l="0" t="0" r="0" b="0"/>
+            <wp:docPr id="1" name="Picture 1" descr="Image result for vex 5 robotics"/>
+            <wp:cNvGraphicFramePr>
+              <a:graphicFrameLocks xmlns:a="http://schemas.openxmlformats.org/drawingml/2006/main" noChangeAspect="1"/>
+            </wp:cNvGraphicFramePr>
+            <a:graphic xmlns:a="http://schemas.openxmlformats.org/drawingml/2006/main">
+              <a:graphicData uri="http://schemas.openxmlformats.org/drawingml/2006/picture">
+                <pic:pic xmlns:pic="http://schemas.openxmlformats.org/drawingml/2006/picture">
+                  <pic:nvPicPr>
+                    <pic:cNvPr id="0" name="Picture 1" descr="Image result for vex 5 robotics"/>
+                    <pic:cNvPicPr>
+                      <a:picLocks noChangeAspect="1" noChangeArrowheads="1"/>
+                    </pic:cNvPicPr>
+                  </pic:nvPicPr>
+                  <pic:blipFill>
+                    <a:blip r:embed="rId5">
+                      <a:extLst>
+                        <a:ext uri="{28A0092B-C50C-407E-A947-70E740481C1C}">
+                          <a14:useLocalDpi xmlns:a14="http://schemas.microsoft.com/office/drawing/2010/main" val="0"/>
+                        </a:ext>
+                      </a:extLst>
+                    </a:blip>
+                    <a:srcRect/>
+                    <a:stretch>
+                      <a:fillRect/>
+                    </a:stretch>
+                  </pic:blipFill>
+                  <pic:spPr bwMode="auto">
+                    <a:xfrm>
+                      <a:off x="0" y="0"/>
+                      <a:ext cx="5760720" cy="3240405"/>
+                    </a:xfrm>
+                    <a:prstGeom prst="rect">
+                      <a:avLst/>
+                    </a:prstGeom>
+                    <a:noFill/>
+                    <a:ln>
+                      <a:noFill/>
+                    </a:ln>
+                  </pic:spPr>
+                </pic:pic>
+              </a:graphicData>
+            </a:graphic>
+          </wp:inline>
+        </w:drawing>
+      </w:r>
+    </w:p>
+    <w:p>
+      <w:pPr>
+        <w:rPr>
+          <w:sz w:val="24"/>
+          <w:szCs w:val="24"/>
+        </w:rPr>
+      </w:pPr>
     </w:p>
     <w:p>
       <w:pPr>
@@ -63,15 +140,115 @@
           <w:sz w:val="24"/>
           <w:szCs w:val="24"/>
         </w:rPr>
-        <w:t xml:space="preserve"> -</w:t>
-      </w:r>
-      <w:r>
-        <w:rPr>
-          <w:sz w:val="24"/>
-          <w:szCs w:val="24"/>
-        </w:rPr>
-        <w:t xml:space="preserve"> til þess að robotinn sjái hvar hann á að snúa við</w:t>
-      </w:r>
+        <w:t xml:space="preserve"> </w:t>
+      </w:r>
+      <w:r>
+        <w:rPr>
+          <w:sz w:val="24"/>
+          <w:szCs w:val="24"/>
+        </w:rPr>
+        <w:t>–</w:t>
+      </w:r>
+      <w:r>
+        <w:rPr>
+          <w:sz w:val="24"/>
+          <w:szCs w:val="24"/>
+        </w:rPr>
+        <w:t xml:space="preserve"> </w:t>
+      </w:r>
+      <w:r>
+        <w:rPr>
+          <w:sz w:val="24"/>
+          <w:szCs w:val="24"/>
+        </w:rPr>
+        <w:t>til þess að robotinn sjái hvar hann á að snúa við</w:t>
+      </w:r>
+      <w:r>
+        <w:rPr>
+          <w:sz w:val="24"/>
+          <w:szCs w:val="24"/>
+        </w:rPr>
+        <w:t xml:space="preserve"> – </w:t>
+      </w:r>
+      <w:r>
+        <w:rPr>
+          <w:sz w:val="24"/>
+          <w:szCs w:val="24"/>
+        </w:rPr>
+        <w:t>Color sensor</w:t>
+      </w:r>
+      <w:bookmarkStart w:id="0" w:name="_GoBack"/>
+      <w:bookmarkEnd w:id="0"/>
+    </w:p>
+    <w:p>
+      <w:pPr>
+        <w:rPr>
+          <w:sz w:val="24"/>
+          <w:szCs w:val="24"/>
+        </w:rPr>
+      </w:pPr>
+      <w:r>
+        <w:rPr>
+          <w:noProof/>
+          <w:lang w:eastAsia="is-IS"/>
+        </w:rPr>
+        <w:drawing>
+          <wp:inline distT="0" distB="0" distL="0" distR="0">
+            <wp:extent cx="3619500" cy="3619500"/>
+            <wp:effectExtent l="0" t="0" r="0" b="0"/>
+            <wp:docPr id="2" name="Picture 2" descr="Image result for vex 5 colour sensor"/>
+            <wp:cNvGraphicFramePr>
+              <a:graphicFrameLocks xmlns:a="http://schemas.openxmlformats.org/drawingml/2006/main" noChangeAspect="1"/>
+            </wp:cNvGraphicFramePr>
+            <a:graphic xmlns:a="http://schemas.openxmlformats.org/drawingml/2006/main">
+              <a:graphicData uri="http://schemas.openxmlformats.org/drawingml/2006/picture">
+                <pic:pic xmlns:pic="http://schemas.openxmlformats.org/drawingml/2006/picture">
+                  <pic:nvPicPr>
+                    <pic:cNvPr id="0" name="Picture 3" descr="Image result for vex 5 colour sensor"/>
+                    <pic:cNvPicPr>
+                      <a:picLocks noChangeAspect="1" noChangeArrowheads="1"/>
+                    </pic:cNvPicPr>
+                  </pic:nvPicPr>
+                  <pic:blipFill>
+                    <a:blip r:embed="rId6">
+                      <a:extLst>
+                        <a:ext uri="{28A0092B-C50C-407E-A947-70E740481C1C}">
+                          <a14:useLocalDpi xmlns:a14="http://schemas.microsoft.com/office/drawing/2010/main" val="0"/>
+                        </a:ext>
+                      </a:extLst>
+                    </a:blip>
+                    <a:srcRect/>
+                    <a:stretch>
+                      <a:fillRect/>
+                    </a:stretch>
+                  </pic:blipFill>
+                  <pic:spPr bwMode="auto">
+                    <a:xfrm>
+                      <a:off x="0" y="0"/>
+                      <a:ext cx="3619500" cy="3619500"/>
+                    </a:xfrm>
+                    <a:prstGeom prst="rect">
+                      <a:avLst/>
+                    </a:prstGeom>
+                    <a:noFill/>
+                    <a:ln>
+                      <a:noFill/>
+                    </a:ln>
+                  </pic:spPr>
+                </pic:pic>
+              </a:graphicData>
+            </a:graphic>
+          </wp:inline>
+        </w:drawing>
+      </w:r>
+    </w:p>
+    <w:p>
+      <w:pPr>
+        <w:rPr>
+          <w:sz w:val="24"/>
+          <w:szCs w:val="24"/>
+        </w:rPr>
+      </w:pPr>
     </w:p>
     <w:p>
       <w:pPr>
@@ -97,15 +274,131 @@
           <w:sz w:val="24"/>
           <w:szCs w:val="24"/>
         </w:rPr>
-        <w:t xml:space="preserve"> -</w:t>
-      </w:r>
-      <w:r>
-        <w:rPr>
-          <w:sz w:val="24"/>
-          <w:szCs w:val="24"/>
-        </w:rPr>
-        <w:t xml:space="preserve"> til þess að tengja robotann við hátalarann</w:t>
-      </w:r>
+        <w:t xml:space="preserve"> </w:t>
+      </w:r>
+      <w:r>
+        <w:rPr>
+          <w:sz w:val="24"/>
+          <w:szCs w:val="24"/>
+        </w:rPr>
+        <w:t>–</w:t>
+      </w:r>
+      <w:r>
+        <w:rPr>
+          <w:sz w:val="24"/>
+          <w:szCs w:val="24"/>
+        </w:rPr>
+        <w:t xml:space="preserve"> </w:t>
+      </w:r>
+      <w:r>
+        <w:rPr>
+          <w:sz w:val="24"/>
+          <w:szCs w:val="24"/>
+        </w:rPr>
+        <w:t>til þess að tengja robotann við hátalarann</w:t>
+      </w:r>
+    </w:p>
+    <w:p>
+      <w:pPr>
+        <w:pStyle w:val="ListParagraph"/>
+        <w:rPr>
+          <w:sz w:val="24"/>
+          <w:szCs w:val="24"/>
+        </w:rPr>
+      </w:pPr>
+      <w:r>
+        <w:rPr>
+          <w:sz w:val="24"/>
+          <w:szCs w:val="24"/>
+        </w:rPr>
+        <w:t xml:space="preserve">Við tókum aux snúru sem fer í hátalarann, klipptum hana og tengjum hana við snúruna </w:t>
+      </w:r>
+      <w:r>
+        <w:rPr>
+          <w:sz w:val="24"/>
+          <w:szCs w:val="24"/>
+        </w:rPr>
+        <w:t>sem fer í róbotinn.</w:t>
+      </w:r>
+    </w:p>
+    <w:p>
+      <w:pPr>
+        <w:pStyle w:val="ListParagraph"/>
+        <w:rPr>
+          <w:sz w:val="24"/>
+          <w:szCs w:val="24"/>
+        </w:rPr>
+      </w:pPr>
+      <w:r>
+        <w:rPr>
+          <w:noProof/>
+          <w:lang w:eastAsia="is-IS"/>
+        </w:rPr>
+        <w:drawing>
+          <wp:inline distT="0" distB="0" distL="0" distR="0">
+            <wp:extent cx="5760720" cy="7721816"/>
+            <wp:effectExtent l="0" t="0" r="0" b="0"/>
+            <wp:docPr id="4" name="Picture 4" descr="https://scontent-arn2-1.xx.fbcdn.net/v/t1.15752-9/46513296_330964161053316_4538755480876482560_n.jpg?_nc_cat=105&amp;_nc_ht=scontent-arn2-1.xx&amp;oh=657eb7da68cf169467da6af92f591a3f&amp;oe=5C791FD0"/>
+            <wp:cNvGraphicFramePr>
+              <a:graphicFrameLocks xmlns:a="http://schemas.openxmlformats.org/drawingml/2006/main" noChangeAspect="1"/>
+            </wp:cNvGraphicFramePr>
+            <a:graphic xmlns:a="http://schemas.openxmlformats.org/drawingml/2006/main">
+              <a:graphicData uri="http://schemas.openxmlformats.org/drawingml/2006/picture">
+                <pic:pic xmlns:pic="http://schemas.openxmlformats.org/drawingml/2006/picture">
+                  <pic:nvPicPr>
+                    <pic:cNvPr id="0" name="Picture 7" descr="https://scontent-arn2-1.xx.fbcdn.net/v/t1.15752-9/46513296_330964161053316_4538755480876482560_n.jpg?_nc_cat=105&amp;_nc_ht=scontent-arn2-1.xx&amp;oh=657eb7da68cf169467da6af92f591a3f&amp;oe=5C791FD0"/>
+                    <pic:cNvPicPr>
+                      <a:picLocks noChangeAspect="1" noChangeArrowheads="1"/>
+                    </pic:cNvPicPr>
+                  </pic:nvPicPr>
+                  <pic:blipFill>
+                    <a:blip r:embed="rId7" cstate="print">
+                      <a:extLst>
+                        <a:ext uri="{28A0092B-C50C-407E-A947-70E740481C1C}">
+                          <a14:useLocalDpi xmlns:a14="http://schemas.microsoft.com/office/drawing/2010/main" val="0"/>
+                        </a:ext>
+                      </a:extLst>
+                    </a:blip>
+                    <a:srcRect/>
+                    <a:stretch>
+                      <a:fillRect/>
+                    </a:stretch>
+                  </pic:blipFill>
+                  <pic:spPr bwMode="auto">
+                    <a:xfrm>
+                      <a:off x="0" y="0"/>
+                      <a:ext cx="5760720" cy="7721816"/>
+                    </a:xfrm>
+                    <a:prstGeom prst="rect">
+                      <a:avLst/>
+                    </a:prstGeom>
+                    <a:noFill/>
+                    <a:ln>
+                      <a:noFill/>
+                    </a:ln>
+                  </pic:spPr>
+                </pic:pic>
+              </a:graphicData>
+            </a:graphic>
+          </wp:inline>
+        </w:drawing>
+      </w:r>
+    </w:p>
+    <w:p>
+      <w:pPr>
+        <w:rPr>
+          <w:sz w:val="24"/>
+          <w:szCs w:val="24"/>
+        </w:rPr>
+      </w:pPr>
+    </w:p>
+    <w:p>
+      <w:pPr>
+        <w:rPr>
+          <w:sz w:val="24"/>
+          <w:szCs w:val="24"/>
+        </w:rPr>
+      </w:pPr>
     </w:p>
     <w:p>
       <w:pPr>
@@ -131,17 +424,106 @@
           <w:sz w:val="24"/>
           <w:szCs w:val="24"/>
         </w:rPr>
-        <w:t xml:space="preserve"> -</w:t>
-      </w:r>
-      <w:r>
-        <w:rPr>
-          <w:sz w:val="24"/>
-          <w:szCs w:val="24"/>
-        </w:rPr>
-        <w:t xml:space="preserve"> til þess að hljóðin heyrist</w:t>
-      </w:r>
-      <w:bookmarkStart w:id="0" w:name="_GoBack"/>
-      <w:bookmarkEnd w:id="0"/>
+        <w:t xml:space="preserve"> </w:t>
+      </w:r>
+      <w:r>
+        <w:rPr>
+          <w:sz w:val="24"/>
+          <w:szCs w:val="24"/>
+        </w:rPr>
+        <w:t>–</w:t>
+      </w:r>
+      <w:r>
+        <w:rPr>
+          <w:sz w:val="24"/>
+          <w:szCs w:val="24"/>
+        </w:rPr>
+        <w:t xml:space="preserve"> </w:t>
+      </w:r>
+      <w:r>
+        <w:rPr>
+          <w:sz w:val="24"/>
+          <w:szCs w:val="24"/>
+        </w:rPr>
+        <w:t>til þess að hljóðin heyrist</w:t>
+      </w:r>
+      <w:r>
+        <w:rPr>
+          <w:sz w:val="24"/>
+          <w:szCs w:val="24"/>
+        </w:rPr>
+        <w:t xml:space="preserve"> – UE BOOM 2</w:t>
+      </w:r>
+    </w:p>
+    <w:p>
+      <w:pPr>
+        <w:rPr>
+          <w:sz w:val="24"/>
+          <w:szCs w:val="24"/>
+        </w:rPr>
+      </w:pPr>
+      <w:r>
+        <w:rPr>
+          <w:noProof/>
+          <w:lang w:eastAsia="is-IS"/>
+        </w:rPr>
+        <w:drawing>
+          <wp:inline distT="0" distB="0" distL="0" distR="0">
+            <wp:extent cx="4438650" cy="4438650"/>
+            <wp:effectExtent l="0" t="0" r="0" b="0"/>
+            <wp:docPr id="3" name="Picture 3" descr="Image result for ue boom 2"/>
+            <wp:cNvGraphicFramePr>
+              <a:graphicFrameLocks xmlns:a="http://schemas.openxmlformats.org/drawingml/2006/main" noChangeAspect="1"/>
+            </wp:cNvGraphicFramePr>
+            <a:graphic xmlns:a="http://schemas.openxmlformats.org/drawingml/2006/main">
+              <a:graphicData uri="http://schemas.openxmlformats.org/drawingml/2006/picture">
+                <pic:pic xmlns:pic="http://schemas.openxmlformats.org/drawingml/2006/picture">
+                  <pic:nvPicPr>
+                    <pic:cNvPr id="0" name="Picture 5" descr="Image result for ue boom 2"/>
+                    <pic:cNvPicPr>
+                      <a:picLocks noChangeAspect="1" noChangeArrowheads="1"/>
+                    </pic:cNvPicPr>
+                  </pic:nvPicPr>
+                  <pic:blipFill>
+                    <a:blip r:embed="rId8">
+                      <a:extLst>
+                        <a:ext uri="{28A0092B-C50C-407E-A947-70E740481C1C}">
+                          <a14:useLocalDpi xmlns:a14="http://schemas.microsoft.com/office/drawing/2010/main" val="0"/>
+                        </a:ext>
+                      </a:extLst>
+                    </a:blip>
+                    <a:srcRect/>
+                    <a:stretch>
+                      <a:fillRect/>
+                    </a:stretch>
+                  </pic:blipFill>
+                  <pic:spPr bwMode="auto">
+                    <a:xfrm>
+                      <a:off x="0" y="0"/>
+                      <a:ext cx="4438650" cy="4438650"/>
+                    </a:xfrm>
+                    <a:prstGeom prst="rect">
+                      <a:avLst/>
+                    </a:prstGeom>
+                    <a:noFill/>
+                    <a:ln>
+                      <a:noFill/>
+                    </a:ln>
+                  </pic:spPr>
+                </pic:pic>
+              </a:graphicData>
+            </a:graphic>
+          </wp:inline>
+        </w:drawing>
+      </w:r>
+    </w:p>
+    <w:p>
+      <w:pPr>
+        <w:rPr>
+          <w:sz w:val="24"/>
+          <w:szCs w:val="24"/>
+        </w:rPr>
+      </w:pPr>
     </w:p>
     <w:sectPr>
       <w:pgSz w:w="11906" w:h="16838"/>
@@ -740,6 +1122,17 @@
       <w:contextualSpacing/>
     </w:pPr>
   </w:style>
+  <w:style w:type="character" w:styleId="Hyperlink">
+    <w:name w:val="Hyperlink"/>
+    <w:basedOn w:val="DefaultParagraphFont"/>
+    <w:uiPriority w:val="99"/>
+    <w:unhideWhenUsed/>
+    <w:rsid w:val="00CC45D2"/>
+    <w:rPr>
+      <w:color w:val="0563C1" w:themeColor="hyperlink"/>
+      <w:u w:val="single"/>
+    </w:rPr>
+  </w:style>
 </w:styles>
 </file>
 

</xml_diff>